<commit_message>
add handler has been finished
</commit_message>
<xml_diff>
--- a/Chapters/Chapter11_01.docx
+++ b/Chapters/Chapter11_01.docx
@@ -396,9 +396,6 @@
           <w:numId w:val="1"/>
         </w:numPr>
         <w:ind w:leftChars="0"/>
-        <w:rPr>
-          <w:rFonts w:hint="eastAsia"/>
-        </w:rPr>
       </w:pPr>
       <w:r>
         <w:rPr>
@@ -770,7 +767,28 @@
         <w:rPr>
           <w:rFonts w:hint="eastAsia"/>
         </w:rPr>
-        <w:t>패스로 라우팅을 하게 되고 이름으로</w:t>
+        <w:t>패스로 라우팅을 하게 되고</w:t>
+      </w:r>
+      <w:r>
+        <w:rPr>
+          <w:rFonts w:hint="eastAsia"/>
+        </w:rPr>
+        <w:t>,</w:t>
+      </w:r>
+      <w:r>
+        <w:t xml:space="preserve"> handlers </w:t>
+      </w:r>
+      <w:r>
+        <w:rPr>
+          <w:rFonts w:hint="eastAsia"/>
+        </w:rPr>
+        <w:t xml:space="preserve">폴더에 정의된 다양한 함수 클래스 중 하나의 </w:t>
+      </w:r>
+      <w:r>
+        <w:rPr>
+          <w:rFonts w:hint="eastAsia"/>
+        </w:rPr>
+        <w:t>이름으로</w:t>
       </w:r>
       <w:r>
         <w:t xml:space="preserve">(echo </w:t>
@@ -796,8 +814,6 @@
         </w:rPr>
         <w:t>명</w:t>
       </w:r>
-      <w:bookmarkStart w:id="0" w:name="_GoBack"/>
-      <w:bookmarkEnd w:id="0"/>
       <w:r>
         <w:rPr>
           <w:rFonts w:hint="eastAsia"/>
@@ -835,6 +851,238 @@
           <w:rFonts w:hint="eastAsia"/>
         </w:rPr>
         <w:t xml:space="preserve"> 서버가 전달하게 된다.</w:t>
+      </w:r>
+    </w:p>
+    <w:p>
+      <w:pPr>
+        <w:ind w:left="400"/>
+      </w:pPr>
+    </w:p>
+    <w:p>
+      <w:pPr>
+        <w:ind w:left="400"/>
+      </w:pPr>
+      <w:r>
+        <w:rPr>
+          <w:rFonts w:hint="eastAsia"/>
+        </w:rPr>
+        <w:t>[</w:t>
+      </w:r>
+      <w:r>
+        <w:t>echo</w:t>
+      </w:r>
+      <w:r>
+        <w:rPr>
+          <w:rFonts w:hint="eastAsia"/>
+        </w:rPr>
+        <w:t xml:space="preserve"> 함수 만들어 실행하기]</w:t>
+      </w:r>
+    </w:p>
+    <w:p>
+      <w:pPr>
+        <w:ind w:left="400"/>
+      </w:pPr>
+      <w:r>
+        <w:t xml:space="preserve">handler_info.js </w:t>
+      </w:r>
+      <w:r>
+        <w:rPr>
+          <w:rFonts w:hint="eastAsia"/>
+        </w:rPr>
+        <w:t xml:space="preserve">내 </w:t>
+      </w:r>
+      <w:proofErr w:type="spellStart"/>
+      <w:r>
+        <w:t>handler_info</w:t>
+      </w:r>
+      <w:proofErr w:type="spellEnd"/>
+      <w:r>
+        <w:t xml:space="preserve"> </w:t>
+      </w:r>
+      <w:r>
+        <w:rPr>
+          <w:rFonts w:hint="eastAsia"/>
+        </w:rPr>
+        <w:t xml:space="preserve">객체에 </w:t>
+      </w:r>
+      <w:r>
+        <w:t xml:space="preserve">echo </w:t>
+      </w:r>
+      <w:r>
+        <w:rPr>
+          <w:rFonts w:hint="eastAsia"/>
+        </w:rPr>
+        <w:t xml:space="preserve">파일과 메소드 </w:t>
+      </w:r>
+      <w:r>
+        <w:t>echo</w:t>
+      </w:r>
+      <w:r>
+        <w:rPr>
+          <w:rFonts w:hint="eastAsia"/>
+        </w:rPr>
+        <w:t>를 설정해 놓는다.</w:t>
+      </w:r>
+      <w:r>
+        <w:t xml:space="preserve"> </w:t>
+      </w:r>
+      <w:r>
+        <w:rPr>
+          <w:rFonts w:hint="eastAsia"/>
+        </w:rPr>
+        <w:t xml:space="preserve">그리고 </w:t>
+      </w:r>
+      <w:r>
+        <w:t>handler</w:t>
+      </w:r>
+      <w:r>
+        <w:rPr>
+          <w:rFonts w:hint="eastAsia"/>
+        </w:rPr>
+        <w:t>s</w:t>
+      </w:r>
+      <w:r>
+        <w:t xml:space="preserve"> </w:t>
+      </w:r>
+      <w:r>
+        <w:rPr>
+          <w:rFonts w:hint="eastAsia"/>
+        </w:rPr>
+        <w:t xml:space="preserve">폴더에 </w:t>
+      </w:r>
+      <w:r>
+        <w:t>echo.js</w:t>
+      </w:r>
+      <w:r>
+        <w:rPr>
+          <w:rFonts w:hint="eastAsia"/>
+        </w:rPr>
+        <w:t>를 작성한다.</w:t>
+      </w:r>
+    </w:p>
+    <w:p>
+      <w:pPr>
+        <w:ind w:left="400"/>
+      </w:pPr>
+      <w:r>
+        <w:lastRenderedPageBreak/>
+        <w:t xml:space="preserve">echo </w:t>
+      </w:r>
+      <w:r>
+        <w:rPr>
+          <w:rFonts w:hint="eastAsia"/>
+        </w:rPr>
+        <w:t xml:space="preserve">함수는 </w:t>
+      </w:r>
+      <w:r>
+        <w:t>params</w:t>
+      </w:r>
+      <w:r>
+        <w:rPr>
+          <w:rFonts w:hint="eastAsia"/>
+        </w:rPr>
+        <w:t xml:space="preserve">와 </w:t>
+      </w:r>
+      <w:r>
+        <w:t>callback</w:t>
+      </w:r>
+      <w:r>
+        <w:rPr>
+          <w:rFonts w:hint="eastAsia"/>
+        </w:rPr>
+        <w:t>을 파라미터로 받는데,</w:t>
+      </w:r>
+      <w:r>
+        <w:t xml:space="preserve"> </w:t>
+      </w:r>
+      <w:r>
+        <w:rPr>
+          <w:rFonts w:hint="eastAsia"/>
+        </w:rPr>
+        <w:t>p</w:t>
+      </w:r>
+      <w:r>
+        <w:t>arams</w:t>
+      </w:r>
+      <w:r>
+        <w:rPr>
+          <w:rFonts w:hint="eastAsia"/>
+        </w:rPr>
+        <w:t xml:space="preserve">는 </w:t>
+      </w:r>
+      <w:proofErr w:type="spellStart"/>
+      <w:r>
+        <w:rPr>
+          <w:rFonts w:hint="eastAsia"/>
+        </w:rPr>
+        <w:t>클라로부터</w:t>
+      </w:r>
+      <w:proofErr w:type="spellEnd"/>
+      <w:r>
+        <w:rPr>
+          <w:rFonts w:hint="eastAsia"/>
+        </w:rPr>
+        <w:t xml:space="preserve"> 전달받은 배열 객체이며 c</w:t>
+      </w:r>
+      <w:r>
+        <w:t>allback</w:t>
+      </w:r>
+      <w:r>
+        <w:rPr>
+          <w:rFonts w:hint="eastAsia"/>
+        </w:rPr>
+        <w:t>은 클라이언트로 응답을 보내는 용도이다.</w:t>
+      </w:r>
+      <w:r>
+        <w:t xml:space="preserve"> </w:t>
+      </w:r>
+      <w:r>
+        <w:t xml:space="preserve"> callback</w:t>
+      </w:r>
+      <w:r>
+        <w:rPr>
+          <w:rFonts w:hint="eastAsia"/>
+        </w:rPr>
+        <w:t xml:space="preserve">은 다시 </w:t>
+      </w:r>
+      <w:r>
+        <w:t>null</w:t>
+      </w:r>
+      <w:r>
+        <w:rPr>
+          <w:rFonts w:hint="eastAsia"/>
+        </w:rPr>
+        <w:t xml:space="preserve">과 </w:t>
+      </w:r>
+      <w:r>
+        <w:t>params</w:t>
+      </w:r>
+      <w:r>
+        <w:rPr>
+          <w:rFonts w:hint="eastAsia"/>
+        </w:rPr>
+        <w:t xml:space="preserve">를 파라미터로 받게 되는데 </w:t>
+      </w:r>
+      <w:r>
+        <w:t>null</w:t>
+      </w:r>
+      <w:r>
+        <w:rPr>
+          <w:rFonts w:hint="eastAsia"/>
+        </w:rPr>
+        <w:t>은 오류 처리용,</w:t>
+      </w:r>
+      <w:r>
+        <w:t xml:space="preserve"> params</w:t>
+      </w:r>
+      <w:r>
+        <w:rPr>
+          <w:rFonts w:hint="eastAsia"/>
+        </w:rPr>
+        <w:t>는 정상 데이터를 전달하는 용도이다.</w:t>
+      </w:r>
+      <w:r>
+        <w:t xml:space="preserve"> </w:t>
       </w:r>
     </w:p>
     <w:p>
@@ -842,13 +1090,144 @@
         <w:pStyle w:val="a3"/>
         <w:numPr>
           <w:ilvl w:val="0"/>
-          <w:numId w:val="1"/>
+          <w:numId w:val="31"/>
         </w:numPr>
         <w:ind w:leftChars="0"/>
-        <w:rPr>
-          <w:rFonts w:hint="eastAsia"/>
-        </w:rPr>
-      </w:pPr>
+      </w:pPr>
+      <w:r>
+        <w:t>echo</w:t>
+      </w:r>
+      <w:r>
+        <w:rPr>
+          <w:rFonts w:hint="eastAsia"/>
+        </w:rPr>
+        <w:t xml:space="preserve">에서는 </w:t>
+      </w:r>
+      <w:proofErr w:type="spellStart"/>
+      <w:r>
+        <w:rPr>
+          <w:rFonts w:hint="eastAsia"/>
+        </w:rPr>
+        <w:t>클라의</w:t>
+      </w:r>
+      <w:proofErr w:type="spellEnd"/>
+      <w:r>
+        <w:rPr>
+          <w:rFonts w:hint="eastAsia"/>
+        </w:rPr>
+        <w:t xml:space="preserve"> 데이터를 다시 그대로 보내기 위해서 </w:t>
+      </w:r>
+      <w:proofErr w:type="gramStart"/>
+      <w:r>
+        <w:t>callback( )</w:t>
+      </w:r>
+      <w:proofErr w:type="gramEnd"/>
+      <w:r>
+        <w:t xml:space="preserve"> </w:t>
+      </w:r>
+      <w:r>
+        <w:rPr>
+          <w:rFonts w:hint="eastAsia"/>
+        </w:rPr>
+        <w:t xml:space="preserve">호출 시 </w:t>
+      </w:r>
+      <w:proofErr w:type="spellStart"/>
+      <w:r>
+        <w:rPr>
+          <w:rFonts w:hint="eastAsia"/>
+        </w:rPr>
+        <w:t>클라로부터</w:t>
+      </w:r>
+      <w:proofErr w:type="spellEnd"/>
+      <w:r>
+        <w:rPr>
+          <w:rFonts w:hint="eastAsia"/>
+        </w:rPr>
+        <w:t xml:space="preserve"> 전달받는 </w:t>
+      </w:r>
+      <w:r>
+        <w:t>params</w:t>
+      </w:r>
+      <w:r>
+        <w:rPr>
+          <w:rFonts w:hint="eastAsia"/>
+        </w:rPr>
+        <w:t>를 그대로 사용한다.</w:t>
+      </w:r>
+    </w:p>
+    <w:p>
+      <w:pPr>
+        <w:pStyle w:val="a3"/>
+        <w:numPr>
+          <w:ilvl w:val="0"/>
+          <w:numId w:val="31"/>
+        </w:numPr>
+        <w:ind w:leftChars="0"/>
+      </w:pPr>
+      <w:proofErr w:type="spellStart"/>
+      <w:r>
+        <w:rPr>
+          <w:rFonts w:hint="eastAsia"/>
+        </w:rPr>
+        <w:t>핸들러</w:t>
+      </w:r>
+      <w:proofErr w:type="spellEnd"/>
+      <w:r>
+        <w:rPr>
+          <w:rFonts w:hint="eastAsia"/>
+        </w:rPr>
+        <w:t xml:space="preserve"> 함수는 결과 값을 </w:t>
+      </w:r>
+      <w:proofErr w:type="gramStart"/>
+      <w:r>
+        <w:t>callback( )</w:t>
+      </w:r>
+      <w:proofErr w:type="gramEnd"/>
+      <w:r>
+        <w:t xml:space="preserve"> </w:t>
+      </w:r>
+      <w:r>
+        <w:rPr>
+          <w:rFonts w:hint="eastAsia"/>
+        </w:rPr>
+        <w:t xml:space="preserve">함수를 통해 전달하므로 </w:t>
+      </w:r>
+      <w:r>
+        <w:t xml:space="preserve">return </w:t>
+      </w:r>
+      <w:r>
+        <w:rPr>
+          <w:rFonts w:hint="eastAsia"/>
+        </w:rPr>
+        <w:t>키워드</w:t>
+      </w:r>
+      <w:r>
+        <w:t xml:space="preserve">, </w:t>
+      </w:r>
+      <w:r>
+        <w:rPr>
+          <w:rFonts w:hint="eastAsia"/>
+        </w:rPr>
+        <w:t>즉 반환 값이 없다.</w:t>
+      </w:r>
+      <w:r>
+        <w:t xml:space="preserve"> </w:t>
+      </w:r>
+      <w:r>
+        <w:rPr>
+          <w:rFonts w:hint="eastAsia"/>
+        </w:rPr>
+        <w:t>주의!</w:t>
+      </w:r>
+    </w:p>
+    <w:p>
+      <w:pPr>
+        <w:rPr>
+          <w:rFonts w:hint="eastAsia"/>
+        </w:rPr>
+      </w:pPr>
+      <w:bookmarkStart w:id="0" w:name="_GoBack"/>
+      <w:bookmarkEnd w:id="0"/>
     </w:p>
     <w:sectPr>
       <w:pgSz w:w="11906" w:h="16838"/>
@@ -3029,6 +3408,118 @@
     </w:lvl>
   </w:abstractNum>
   <w:abstractNum w:abstractNumId="20" w15:restartNumberingAfterBreak="0">
+    <w:nsid w:val="51B56194"/>
+    <w:multiLevelType w:val="hybridMultilevel"/>
+    <w:tmpl w:val="180847BA"/>
+    <w:lvl w:ilvl="0" w:tplc="BD248392">
+      <w:numFmt w:val="bullet"/>
+      <w:lvlText w:val=""/>
+      <w:lvlJc w:val="left"/>
+      <w:pPr>
+        <w:ind w:left="760" w:hanging="360"/>
+      </w:pPr>
+      <w:rPr>
+        <w:rFonts w:ascii="Wingdings" w:eastAsiaTheme="minorEastAsia" w:hAnsi="Wingdings" w:cstheme="minorBidi" w:hint="default"/>
+      </w:rPr>
+    </w:lvl>
+    <w:lvl w:ilvl="1" w:tplc="04090003" w:tentative="1">
+      <w:start w:val="1"/>
+      <w:numFmt w:val="bullet"/>
+      <w:lvlText w:val=""/>
+      <w:lvlJc w:val="left"/>
+      <w:pPr>
+        <w:ind w:left="1200" w:hanging="400"/>
+      </w:pPr>
+      <w:rPr>
+        <w:rFonts w:ascii="Wingdings" w:hAnsi="Wingdings" w:hint="default"/>
+      </w:rPr>
+    </w:lvl>
+    <w:lvl w:ilvl="2" w:tplc="04090005" w:tentative="1">
+      <w:start w:val="1"/>
+      <w:numFmt w:val="bullet"/>
+      <w:lvlText w:val=""/>
+      <w:lvlJc w:val="left"/>
+      <w:pPr>
+        <w:ind w:left="1600" w:hanging="400"/>
+      </w:pPr>
+      <w:rPr>
+        <w:rFonts w:ascii="Wingdings" w:hAnsi="Wingdings" w:hint="default"/>
+      </w:rPr>
+    </w:lvl>
+    <w:lvl w:ilvl="3" w:tplc="04090001" w:tentative="1">
+      <w:start w:val="1"/>
+      <w:numFmt w:val="bullet"/>
+      <w:lvlText w:val=""/>
+      <w:lvlJc w:val="left"/>
+      <w:pPr>
+        <w:ind w:left="2000" w:hanging="400"/>
+      </w:pPr>
+      <w:rPr>
+        <w:rFonts w:ascii="Wingdings" w:hAnsi="Wingdings" w:hint="default"/>
+      </w:rPr>
+    </w:lvl>
+    <w:lvl w:ilvl="4" w:tplc="04090003" w:tentative="1">
+      <w:start w:val="1"/>
+      <w:numFmt w:val="bullet"/>
+      <w:lvlText w:val=""/>
+      <w:lvlJc w:val="left"/>
+      <w:pPr>
+        <w:ind w:left="2400" w:hanging="400"/>
+      </w:pPr>
+      <w:rPr>
+        <w:rFonts w:ascii="Wingdings" w:hAnsi="Wingdings" w:hint="default"/>
+      </w:rPr>
+    </w:lvl>
+    <w:lvl w:ilvl="5" w:tplc="04090005" w:tentative="1">
+      <w:start w:val="1"/>
+      <w:numFmt w:val="bullet"/>
+      <w:lvlText w:val=""/>
+      <w:lvlJc w:val="left"/>
+      <w:pPr>
+        <w:ind w:left="2800" w:hanging="400"/>
+      </w:pPr>
+      <w:rPr>
+        <w:rFonts w:ascii="Wingdings" w:hAnsi="Wingdings" w:hint="default"/>
+      </w:rPr>
+    </w:lvl>
+    <w:lvl w:ilvl="6" w:tplc="04090001" w:tentative="1">
+      <w:start w:val="1"/>
+      <w:numFmt w:val="bullet"/>
+      <w:lvlText w:val=""/>
+      <w:lvlJc w:val="left"/>
+      <w:pPr>
+        <w:ind w:left="3200" w:hanging="400"/>
+      </w:pPr>
+      <w:rPr>
+        <w:rFonts w:ascii="Wingdings" w:hAnsi="Wingdings" w:hint="default"/>
+      </w:rPr>
+    </w:lvl>
+    <w:lvl w:ilvl="7" w:tplc="04090003" w:tentative="1">
+      <w:start w:val="1"/>
+      <w:numFmt w:val="bullet"/>
+      <w:lvlText w:val=""/>
+      <w:lvlJc w:val="left"/>
+      <w:pPr>
+        <w:ind w:left="3600" w:hanging="400"/>
+      </w:pPr>
+      <w:rPr>
+        <w:rFonts w:ascii="Wingdings" w:hAnsi="Wingdings" w:hint="default"/>
+      </w:rPr>
+    </w:lvl>
+    <w:lvl w:ilvl="8" w:tplc="04090005" w:tentative="1">
+      <w:start w:val="1"/>
+      <w:numFmt w:val="bullet"/>
+      <w:lvlText w:val=""/>
+      <w:lvlJc w:val="left"/>
+      <w:pPr>
+        <w:ind w:left="4000" w:hanging="400"/>
+      </w:pPr>
+      <w:rPr>
+        <w:rFonts w:ascii="Wingdings" w:hAnsi="Wingdings" w:hint="default"/>
+      </w:rPr>
+    </w:lvl>
+  </w:abstractNum>
+  <w:abstractNum w:abstractNumId="21" w15:restartNumberingAfterBreak="0">
     <w:nsid w:val="528156A4"/>
     <w:multiLevelType w:val="hybridMultilevel"/>
     <w:tmpl w:val="635AF572"/>
@@ -3141,7 +3632,7 @@
       </w:rPr>
     </w:lvl>
   </w:abstractNum>
-  <w:abstractNum w:abstractNumId="21" w15:restartNumberingAfterBreak="0">
+  <w:abstractNum w:abstractNumId="22" w15:restartNumberingAfterBreak="0">
     <w:nsid w:val="55BE15CF"/>
     <w:multiLevelType w:val="hybridMultilevel"/>
     <w:tmpl w:val="38AEB970"/>
@@ -3254,7 +3745,7 @@
       </w:rPr>
     </w:lvl>
   </w:abstractNum>
-  <w:abstractNum w:abstractNumId="22" w15:restartNumberingAfterBreak="0">
+  <w:abstractNum w:abstractNumId="23" w15:restartNumberingAfterBreak="0">
     <w:nsid w:val="589D409C"/>
     <w:multiLevelType w:val="hybridMultilevel"/>
     <w:tmpl w:val="C1A0AB48"/>
@@ -3367,7 +3858,7 @@
       </w:rPr>
     </w:lvl>
   </w:abstractNum>
-  <w:abstractNum w:abstractNumId="23" w15:restartNumberingAfterBreak="0">
+  <w:abstractNum w:abstractNumId="24" w15:restartNumberingAfterBreak="0">
     <w:nsid w:val="60A7255D"/>
     <w:multiLevelType w:val="hybridMultilevel"/>
     <w:tmpl w:val="0B5ADA40"/>
@@ -3480,7 +3971,7 @@
       </w:rPr>
     </w:lvl>
   </w:abstractNum>
-  <w:abstractNum w:abstractNumId="24" w15:restartNumberingAfterBreak="0">
+  <w:abstractNum w:abstractNumId="25" w15:restartNumberingAfterBreak="0">
     <w:nsid w:val="62A11840"/>
     <w:multiLevelType w:val="hybridMultilevel"/>
     <w:tmpl w:val="ED1C015C"/>
@@ -3593,7 +4084,7 @@
       </w:rPr>
     </w:lvl>
   </w:abstractNum>
-  <w:abstractNum w:abstractNumId="25" w15:restartNumberingAfterBreak="0">
+  <w:abstractNum w:abstractNumId="26" w15:restartNumberingAfterBreak="0">
     <w:nsid w:val="64F73052"/>
     <w:multiLevelType w:val="hybridMultilevel"/>
     <w:tmpl w:val="E3829236"/>
@@ -3682,7 +4173,7 @@
       </w:pPr>
     </w:lvl>
   </w:abstractNum>
-  <w:abstractNum w:abstractNumId="26" w15:restartNumberingAfterBreak="0">
+  <w:abstractNum w:abstractNumId="27" w15:restartNumberingAfterBreak="0">
     <w:nsid w:val="6F583F83"/>
     <w:multiLevelType w:val="hybridMultilevel"/>
     <w:tmpl w:val="EE5855BC"/>
@@ -3772,7 +4263,7 @@
       </w:pPr>
     </w:lvl>
   </w:abstractNum>
-  <w:abstractNum w:abstractNumId="27" w15:restartNumberingAfterBreak="0">
+  <w:abstractNum w:abstractNumId="28" w15:restartNumberingAfterBreak="0">
     <w:nsid w:val="717016A4"/>
     <w:multiLevelType w:val="hybridMultilevel"/>
     <w:tmpl w:val="7FD20ACE"/>
@@ -3885,7 +4376,7 @@
       </w:rPr>
     </w:lvl>
   </w:abstractNum>
-  <w:abstractNum w:abstractNumId="28" w15:restartNumberingAfterBreak="0">
+  <w:abstractNum w:abstractNumId="29" w15:restartNumberingAfterBreak="0">
     <w:nsid w:val="73751BD7"/>
     <w:multiLevelType w:val="hybridMultilevel"/>
     <w:tmpl w:val="C706C10C"/>
@@ -3997,7 +4488,7 @@
       </w:rPr>
     </w:lvl>
   </w:abstractNum>
-  <w:abstractNum w:abstractNumId="29" w15:restartNumberingAfterBreak="0">
+  <w:abstractNum w:abstractNumId="30" w15:restartNumberingAfterBreak="0">
     <w:nsid w:val="76377865"/>
     <w:multiLevelType w:val="hybridMultilevel"/>
     <w:tmpl w:val="19AA18C8"/>
@@ -4114,28 +4605,28 @@
     <w:abstractNumId w:val="4"/>
   </w:num>
   <w:num w:numId="2">
-    <w:abstractNumId w:val="20"/>
+    <w:abstractNumId w:val="21"/>
   </w:num>
   <w:num w:numId="3">
-    <w:abstractNumId w:val="24"/>
+    <w:abstractNumId w:val="25"/>
   </w:num>
   <w:num w:numId="4">
-    <w:abstractNumId w:val="28"/>
+    <w:abstractNumId w:val="29"/>
   </w:num>
   <w:num w:numId="5">
     <w:abstractNumId w:val="18"/>
   </w:num>
   <w:num w:numId="6">
-    <w:abstractNumId w:val="23"/>
+    <w:abstractNumId w:val="24"/>
   </w:num>
   <w:num w:numId="7">
     <w:abstractNumId w:val="6"/>
   </w:num>
   <w:num w:numId="8">
-    <w:abstractNumId w:val="29"/>
+    <w:abstractNumId w:val="30"/>
   </w:num>
   <w:num w:numId="9">
-    <w:abstractNumId w:val="27"/>
+    <w:abstractNumId w:val="28"/>
   </w:num>
   <w:num w:numId="10">
     <w:abstractNumId w:val="12"/>
@@ -4153,10 +4644,10 @@
     <w:abstractNumId w:val="15"/>
   </w:num>
   <w:num w:numId="15">
-    <w:abstractNumId w:val="26"/>
+    <w:abstractNumId w:val="27"/>
   </w:num>
   <w:num w:numId="16">
-    <w:abstractNumId w:val="21"/>
+    <w:abstractNumId w:val="22"/>
   </w:num>
   <w:num w:numId="17">
     <w:abstractNumId w:val="5"/>
@@ -4174,7 +4665,7 @@
     <w:abstractNumId w:val="10"/>
   </w:num>
   <w:num w:numId="22">
-    <w:abstractNumId w:val="22"/>
+    <w:abstractNumId w:val="23"/>
   </w:num>
   <w:num w:numId="23">
     <w:abstractNumId w:val="2"/>
@@ -4183,7 +4674,7 @@
     <w:abstractNumId w:val="0"/>
   </w:num>
   <w:num w:numId="25">
-    <w:abstractNumId w:val="25"/>
+    <w:abstractNumId w:val="26"/>
   </w:num>
   <w:num w:numId="26">
     <w:abstractNumId w:val="7"/>
@@ -4199,6 +4690,9 @@
   </w:num>
   <w:num w:numId="30">
     <w:abstractNumId w:val="13"/>
+  </w:num>
+  <w:num w:numId="31">
+    <w:abstractNumId w:val="20"/>
   </w:num>
 </w:numbering>
 </file>

</xml_diff>